<commit_message>
blackbox_test_07-9d7542b: Test that the help dialog opens and displays correctly
</commit_message>
<xml_diff>
--- a/Tests/Test_07-9d7542b/blackbox_test_07-9d7542b.docx
+++ b/Tests/Test_07-9d7542b/blackbox_test_07-9d7542b.docx
@@ -65,10 +65,13 @@
         <w:t xml:space="preserve">                                                                               </w:t>
       </w:r>
       <w:r>
-        <w:t xml:space="preserve">                                         </w:t>
+        <w:t xml:space="preserve">                                       </w:t>
       </w:r>
       <w:r>
         <w:t>Date conducted: </w:t>
+      </w:r>
+      <w:r>
+        <w:t>Dec 1, 2024, 4:07 AM</w:t>
       </w:r>
     </w:p>
     <w:p>
@@ -136,11 +139,11 @@
         <w:tblLook w:val="04A0" w:firstRow="1" w:lastRow="0" w:firstColumn="1" w:lastColumn="0" w:noHBand="0" w:noVBand="1"/>
       </w:tblPr>
       <w:tblGrid>
-        <w:gridCol w:w="4555"/>
-        <w:gridCol w:w="3499"/>
-        <w:gridCol w:w="1041"/>
-        <w:gridCol w:w="5896"/>
-        <w:gridCol w:w="1262"/>
+        <w:gridCol w:w="3438"/>
+        <w:gridCol w:w="2656"/>
+        <w:gridCol w:w="928"/>
+        <w:gridCol w:w="4277"/>
+        <w:gridCol w:w="4954"/>
         <w:gridCol w:w="1020"/>
       </w:tblGrid>
       <w:tr>
@@ -434,7 +437,11 @@
             <w:vAlign w:val="center"/>
             <w:hideMark/>
           </w:tcPr>
-          <w:p/>
+          <w:p>
+            <w:r>
+              <w:t>Screen of Pomodoro timer options has organized layout with UI components available</w:t>
+            </w:r>
+          </w:p>
         </w:tc>
         <w:tc>
           <w:tcPr>
@@ -454,7 +461,11 @@
             <w:vAlign w:val="bottom"/>
             <w:hideMark/>
           </w:tcPr>
-          <w:p/>
+          <w:p>
+            <w:r>
+              <w:t>Pass</w:t>
+            </w:r>
+          </w:p>
         </w:tc>
       </w:tr>
       <w:tr>
@@ -575,7 +586,11 @@
             <w:vAlign w:val="center"/>
             <w:hideMark/>
           </w:tcPr>
-          <w:p/>
+          <w:p>
+            <w:r>
+              <w:t>Chosen Pomodoro timer option updates configuration to the Dashboard timer</w:t>
+            </w:r>
+          </w:p>
         </w:tc>
         <w:tc>
           <w:tcPr>
@@ -595,7 +610,11 @@
             <w:vAlign w:val="bottom"/>
             <w:hideMark/>
           </w:tcPr>
-          <w:p/>
+          <w:p>
+            <w:r>
+              <w:t>Pass</w:t>
+            </w:r>
+          </w:p>
         </w:tc>
       </w:tr>
       <w:tr>
@@ -716,7 +735,11 @@
             <w:vAlign w:val="center"/>
             <w:hideMark/>
           </w:tcPr>
-          <w:p/>
+          <w:p>
+            <w:r>
+              <w:t>Opened About screen is unorganized with words overlapped, text boxes bot fitting on the designed text borders</w:t>
+            </w:r>
+          </w:p>
         </w:tc>
         <w:tc>
           <w:tcPr>
@@ -736,7 +759,11 @@
             <w:vAlign w:val="bottom"/>
             <w:hideMark/>
           </w:tcPr>
-          <w:p/>
+          <w:p>
+            <w:r>
+              <w:t>Fail</w:t>
+            </w:r>
+          </w:p>
         </w:tc>
       </w:tr>
       <w:tr>
@@ -857,7 +884,11 @@
             <w:vAlign w:val="center"/>
             <w:hideMark/>
           </w:tcPr>
-          <w:p/>
+          <w:p>
+            <w:r>
+              <w:t>Once logout button is clicked, it exits Dashboard and shows login screen again</w:t>
+            </w:r>
+          </w:p>
         </w:tc>
         <w:tc>
           <w:tcPr>
@@ -877,7 +908,11 @@
             <w:vAlign w:val="bottom"/>
             <w:hideMark/>
           </w:tcPr>
-          <w:p/>
+          <w:p>
+            <w:r>
+              <w:t>Pass</w:t>
+            </w:r>
+          </w:p>
         </w:tc>
       </w:tr>
     </w:tbl>
@@ -1296,6 +1331,7 @@
   <w:style w:type="character" w:default="1" w:styleId="DefaultParagraphFont">
     <w:name w:val="Default Paragraph Font"/>
     <w:uiPriority w:val="1"/>
+    <w:semiHidden/>
     <w:unhideWhenUsed/>
   </w:style>
   <w:style w:type="table" w:default="1" w:styleId="TableNormal">

</xml_diff>